<commit_message>
Added Tries revision and sorted out tries to separate class every algo in revision. Added some LinkedList algos
</commit_message>
<xml_diff>
--- a/src/main/java/arrays/Sumy prefiksowe.docx
+++ b/src/main/java/arrays/Sumy prefiksowe.docx
@@ -1224,8 +1224,6 @@
         </w:rPr>
         <w:t>current_sum</w:t>
       </w:r>
-      <w:bookmarkStart w:id="0" w:name="_GoBack"/>
-      <w:bookmarkEnd w:id="0"/>
       <w:proofErr w:type="spellEnd"/>
     </w:p>
     <w:p>
@@ -3465,6 +3463,314 @@
       <w:pPr>
         <w:spacing w:line="240" w:lineRule="auto"/>
       </w:pPr>
+      <w:r>
+        <w:rPr>
+          <w:noProof/>
+          <w:lang w:eastAsia="pl-PL"/>
+        </w:rPr>
+        <mc:AlternateContent>
+          <mc:Choice Requires="wps">
+            <w:drawing>
+              <wp:anchor distT="0" distB="0" distL="114300" distR="114300" simplePos="0" relativeHeight="251759616" behindDoc="0" locked="0" layoutInCell="1" allowOverlap="1" wp14:anchorId="6316A6A4" wp14:editId="7703D125">
+                <wp:simplePos x="0" y="0"/>
+                <wp:positionH relativeFrom="column">
+                  <wp:posOffset>3268345</wp:posOffset>
+                </wp:positionH>
+                <wp:positionV relativeFrom="paragraph">
+                  <wp:posOffset>86360</wp:posOffset>
+                </wp:positionV>
+                <wp:extent cx="0" cy="2705100"/>
+                <wp:effectExtent l="95250" t="38100" r="57150" b="19050"/>
+                <wp:wrapNone/>
+                <wp:docPr id="60" name="Łącznik prosty ze strzałką 60"/>
+                <wp:cNvGraphicFramePr/>
+                <a:graphic xmlns:a="http://schemas.openxmlformats.org/drawingml/2006/main">
+                  <a:graphicData uri="http://schemas.microsoft.com/office/word/2010/wordprocessingShape">
+                    <wps:wsp>
+                      <wps:cNvCnPr/>
+                      <wps:spPr>
+                        <a:xfrm flipV="1">
+                          <a:off x="0" y="0"/>
+                          <a:ext cx="0" cy="2705100"/>
+                        </a:xfrm>
+                        <a:prstGeom prst="straightConnector1">
+                          <a:avLst/>
+                        </a:prstGeom>
+                        <a:ln w="15875">
+                          <a:solidFill>
+                            <a:srgbClr val="D7D200"/>
+                          </a:solidFill>
+                          <a:tailEnd type="arrow"/>
+                        </a:ln>
+                      </wps:spPr>
+                      <wps:style>
+                        <a:lnRef idx="1">
+                          <a:schemeClr val="accent1"/>
+                        </a:lnRef>
+                        <a:fillRef idx="0">
+                          <a:schemeClr val="accent1"/>
+                        </a:fillRef>
+                        <a:effectRef idx="0">
+                          <a:schemeClr val="accent1"/>
+                        </a:effectRef>
+                        <a:fontRef idx="minor">
+                          <a:schemeClr val="tx1"/>
+                        </a:fontRef>
+                      </wps:style>
+                      <wps:bodyPr/>
+                    </wps:wsp>
+                  </a:graphicData>
+                </a:graphic>
+                <wp14:sizeRelH relativeFrom="margin">
+                  <wp14:pctWidth>0</wp14:pctWidth>
+                </wp14:sizeRelH>
+                <wp14:sizeRelV relativeFrom="margin">
+                  <wp14:pctHeight>0</wp14:pctHeight>
+                </wp14:sizeRelV>
+              </wp:anchor>
+            </w:drawing>
+          </mc:Choice>
+          <mc:Fallback>
+            <w:pict>
+              <v:shapetype id="_x0000_t32" coordsize="21600,21600" o:spt="32" o:oned="t" path="m,l21600,21600e" filled="f">
+                <v:path arrowok="t" fillok="f" o:connecttype="none"/>
+                <o:lock v:ext="edit" shapetype="t"/>
+              </v:shapetype>
+              <v:shape id="Łącznik prosty ze strzałką 60" o:spid="_x0000_s1026" type="#_x0000_t32" style="position:absolute;margin-left:257.35pt;margin-top:6.8pt;width:0;height:213pt;flip:y;z-index:251759616;visibility:visible;mso-wrap-style:square;mso-width-percent:0;mso-height-percent:0;mso-wrap-distance-left:9pt;mso-wrap-distance-top:0;mso-wrap-distance-right:9pt;mso-wrap-distance-bottom:0;mso-position-horizontal:absolute;mso-position-horizontal-relative:text;mso-position-vertical:absolute;mso-position-vertical-relative:text;mso-width-percent:0;mso-height-percent:0;mso-width-relative:margin;mso-height-relative:margin" o:gfxdata="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" strokecolor="#d7d200" strokeweight="1.25pt">
+                <v:stroke endarrow="open"/>
+              </v:shape>
+            </w:pict>
+          </mc:Fallback>
+        </mc:AlternateContent>
+      </w:r>
+      <w:r>
+        <w:rPr>
+          <w:noProof/>
+          <w:lang w:eastAsia="pl-PL"/>
+        </w:rPr>
+        <mc:AlternateContent>
+          <mc:Choice Requires="wps">
+            <w:drawing>
+              <wp:anchor distT="0" distB="0" distL="114300" distR="114300" simplePos="0" relativeHeight="251757568" behindDoc="0" locked="0" layoutInCell="1" allowOverlap="1" wp14:anchorId="0327D5C7" wp14:editId="2A40EC77">
+                <wp:simplePos x="0" y="0"/>
+                <wp:positionH relativeFrom="column">
+                  <wp:posOffset>517525</wp:posOffset>
+                </wp:positionH>
+                <wp:positionV relativeFrom="paragraph">
+                  <wp:posOffset>40640</wp:posOffset>
+                </wp:positionV>
+                <wp:extent cx="4076700" cy="0"/>
+                <wp:effectExtent l="0" t="76200" r="19050" b="114300"/>
+                <wp:wrapNone/>
+                <wp:docPr id="59" name="Łącznik prosty ze strzałką 59"/>
+                <wp:cNvGraphicFramePr/>
+                <a:graphic xmlns:a="http://schemas.openxmlformats.org/drawingml/2006/main">
+                  <a:graphicData uri="http://schemas.microsoft.com/office/word/2010/wordprocessingShape">
+                    <wps:wsp>
+                      <wps:cNvCnPr/>
+                      <wps:spPr>
+                        <a:xfrm>
+                          <a:off x="0" y="0"/>
+                          <a:ext cx="4076700" cy="0"/>
+                        </a:xfrm>
+                        <a:prstGeom prst="straightConnector1">
+                          <a:avLst/>
+                        </a:prstGeom>
+                        <a:ln w="15875">
+                          <a:solidFill>
+                            <a:srgbClr val="D7D200"/>
+                          </a:solidFill>
+                          <a:tailEnd type="arrow"/>
+                        </a:ln>
+                      </wps:spPr>
+                      <wps:style>
+                        <a:lnRef idx="1">
+                          <a:schemeClr val="accent1"/>
+                        </a:lnRef>
+                        <a:fillRef idx="0">
+                          <a:schemeClr val="accent1"/>
+                        </a:fillRef>
+                        <a:effectRef idx="0">
+                          <a:schemeClr val="accent1"/>
+                        </a:effectRef>
+                        <a:fontRef idx="minor">
+                          <a:schemeClr val="tx1"/>
+                        </a:fontRef>
+                      </wps:style>
+                      <wps:bodyPr/>
+                    </wps:wsp>
+                  </a:graphicData>
+                </a:graphic>
+                <wp14:sizeRelH relativeFrom="margin">
+                  <wp14:pctWidth>0</wp14:pctWidth>
+                </wp14:sizeRelH>
+                <wp14:sizeRelV relativeFrom="margin">
+                  <wp14:pctHeight>0</wp14:pctHeight>
+                </wp14:sizeRelV>
+              </wp:anchor>
+            </w:drawing>
+          </mc:Choice>
+          <mc:Fallback>
+            <w:pict>
+              <v:shape id="Łącznik prosty ze strzałką 59" o:spid="_x0000_s1026" type="#_x0000_t32" style="position:absolute;margin-left:40.75pt;margin-top:3.2pt;width:321pt;height:0;z-index:251757568;visibility:visible;mso-wrap-style:square;mso-width-percent:0;mso-height-percent:0;mso-wrap-distance-left:9pt;mso-wrap-distance-top:0;mso-wrap-distance-right:9pt;mso-wrap-distance-bottom:0;mso-position-horizontal:absolute;mso-position-horizontal-relative:text;mso-position-vertical:absolute;mso-position-vertical-relative:text;mso-width-percent:0;mso-height-percent:0;mso-width-relative:margin;mso-height-relative:margin" o:gfxdata="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" strokecolor="#d7d200" strokeweight="1.25pt">
+                <v:stroke endarrow="open"/>
+              </v:shape>
+            </w:pict>
+          </mc:Fallback>
+        </mc:AlternateContent>
+      </w:r>
+      <w:r>
+        <w:rPr>
+          <w:noProof/>
+          <w:lang w:eastAsia="pl-PL"/>
+        </w:rPr>
+        <mc:AlternateContent>
+          <mc:Choice Requires="wps">
+            <w:drawing>
+              <wp:anchor distT="0" distB="0" distL="114300" distR="114300" simplePos="0" relativeHeight="251755520" behindDoc="0" locked="0" layoutInCell="1" allowOverlap="1" wp14:anchorId="17BC5B6A" wp14:editId="300BB53F">
+                <wp:simplePos x="0" y="0"/>
+                <wp:positionH relativeFrom="column">
+                  <wp:posOffset>4624705</wp:posOffset>
+                </wp:positionH>
+                <wp:positionV relativeFrom="paragraph">
+                  <wp:posOffset>40640</wp:posOffset>
+                </wp:positionV>
+                <wp:extent cx="0" cy="243840"/>
+                <wp:effectExtent l="95250" t="0" r="57150" b="60960"/>
+                <wp:wrapNone/>
+                <wp:docPr id="58" name="Łącznik prosty ze strzałką 58"/>
+                <wp:cNvGraphicFramePr/>
+                <a:graphic xmlns:a="http://schemas.openxmlformats.org/drawingml/2006/main">
+                  <a:graphicData uri="http://schemas.microsoft.com/office/word/2010/wordprocessingShape">
+                    <wps:wsp>
+                      <wps:cNvCnPr/>
+                      <wps:spPr>
+                        <a:xfrm>
+                          <a:off x="0" y="0"/>
+                          <a:ext cx="0" cy="243840"/>
+                        </a:xfrm>
+                        <a:prstGeom prst="straightConnector1">
+                          <a:avLst/>
+                        </a:prstGeom>
+                        <a:ln w="15875">
+                          <a:solidFill>
+                            <a:srgbClr val="D7D200"/>
+                          </a:solidFill>
+                          <a:tailEnd type="arrow"/>
+                        </a:ln>
+                      </wps:spPr>
+                      <wps:style>
+                        <a:lnRef idx="1">
+                          <a:schemeClr val="accent1"/>
+                        </a:lnRef>
+                        <a:fillRef idx="0">
+                          <a:schemeClr val="accent1"/>
+                        </a:fillRef>
+                        <a:effectRef idx="0">
+                          <a:schemeClr val="accent1"/>
+                        </a:effectRef>
+                        <a:fontRef idx="minor">
+                          <a:schemeClr val="tx1"/>
+                        </a:fontRef>
+                      </wps:style>
+                      <wps:bodyPr/>
+                    </wps:wsp>
+                  </a:graphicData>
+                </a:graphic>
+                <wp14:sizeRelH relativeFrom="margin">
+                  <wp14:pctWidth>0</wp14:pctWidth>
+                </wp14:sizeRelH>
+                <wp14:sizeRelV relativeFrom="margin">
+                  <wp14:pctHeight>0</wp14:pctHeight>
+                </wp14:sizeRelV>
+              </wp:anchor>
+            </w:drawing>
+          </mc:Choice>
+          <mc:Fallback>
+            <w:pict>
+              <v:shape id="Łącznik prosty ze strzałką 58" o:spid="_x0000_s1026" type="#_x0000_t32" style="position:absolute;margin-left:364.15pt;margin-top:3.2pt;width:0;height:19.2pt;z-index:251755520;visibility:visible;mso-wrap-style:square;mso-width-percent:0;mso-height-percent:0;mso-wrap-distance-left:9pt;mso-wrap-distance-top:0;mso-wrap-distance-right:9pt;mso-wrap-distance-bottom:0;mso-position-horizontal:absolute;mso-position-horizontal-relative:text;mso-position-vertical:absolute;mso-position-vertical-relative:text;mso-width-percent:0;mso-height-percent:0;mso-width-relative:margin;mso-height-relative:margin" o:gfxdata="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" strokecolor="#d7d200" strokeweight="1.25pt">
+                <v:stroke endarrow="open"/>
+              </v:shape>
+            </w:pict>
+          </mc:Fallback>
+        </mc:AlternateContent>
+      </w:r>
+      <w:r>
+        <w:rPr>
+          <w:noProof/>
+          <w:lang w:eastAsia="pl-PL"/>
+        </w:rPr>
+        <mc:AlternateContent>
+          <mc:Choice Requires="wps">
+            <w:drawing>
+              <wp:anchor distT="0" distB="0" distL="114300" distR="114300" simplePos="0" relativeHeight="251753472" behindDoc="0" locked="0" layoutInCell="1" allowOverlap="1" wp14:anchorId="4C34ED28" wp14:editId="257AE502">
+                <wp:simplePos x="0" y="0"/>
+                <wp:positionH relativeFrom="column">
+                  <wp:posOffset>509905</wp:posOffset>
+                </wp:positionH>
+                <wp:positionV relativeFrom="paragraph">
+                  <wp:posOffset>40640</wp:posOffset>
+                </wp:positionV>
+                <wp:extent cx="0" cy="243840"/>
+                <wp:effectExtent l="95250" t="0" r="57150" b="60960"/>
+                <wp:wrapNone/>
+                <wp:docPr id="56" name="Łącznik prosty ze strzałką 56"/>
+                <wp:cNvGraphicFramePr/>
+                <a:graphic xmlns:a="http://schemas.openxmlformats.org/drawingml/2006/main">
+                  <a:graphicData uri="http://schemas.microsoft.com/office/word/2010/wordprocessingShape">
+                    <wps:wsp>
+                      <wps:cNvCnPr/>
+                      <wps:spPr>
+                        <a:xfrm>
+                          <a:off x="0" y="0"/>
+                          <a:ext cx="0" cy="243840"/>
+                        </a:xfrm>
+                        <a:prstGeom prst="straightConnector1">
+                          <a:avLst/>
+                        </a:prstGeom>
+                        <a:ln w="15875">
+                          <a:solidFill>
+                            <a:srgbClr val="D7D200"/>
+                          </a:solidFill>
+                          <a:tailEnd type="arrow"/>
+                        </a:ln>
+                      </wps:spPr>
+                      <wps:style>
+                        <a:lnRef idx="1">
+                          <a:schemeClr val="accent1"/>
+                        </a:lnRef>
+                        <a:fillRef idx="0">
+                          <a:schemeClr val="accent1"/>
+                        </a:fillRef>
+                        <a:effectRef idx="0">
+                          <a:schemeClr val="accent1"/>
+                        </a:effectRef>
+                        <a:fontRef idx="minor">
+                          <a:schemeClr val="tx1"/>
+                        </a:fontRef>
+                      </wps:style>
+                      <wps:bodyPr/>
+                    </wps:wsp>
+                  </a:graphicData>
+                </a:graphic>
+                <wp14:sizeRelH relativeFrom="margin">
+                  <wp14:pctWidth>0</wp14:pctWidth>
+                </wp14:sizeRelH>
+                <wp14:sizeRelV relativeFrom="margin">
+                  <wp14:pctHeight>0</wp14:pctHeight>
+                </wp14:sizeRelV>
+              </wp:anchor>
+            </w:drawing>
+          </mc:Choice>
+          <mc:Fallback>
+            <w:pict>
+              <v:shape id="Łącznik prosty ze strzałką 56" o:spid="_x0000_s1026" type="#_x0000_t32" style="position:absolute;margin-left:40.15pt;margin-top:3.2pt;width:0;height:19.2pt;z-index:251753472;visibility:visible;mso-wrap-style:square;mso-width-percent:0;mso-height-percent:0;mso-wrap-distance-left:9pt;mso-wrap-distance-top:0;mso-wrap-distance-right:9pt;mso-wrap-distance-bottom:0;mso-position-horizontal:absolute;mso-position-horizontal-relative:text;mso-position-vertical:absolute;mso-position-vertical-relative:text;mso-width-percent:0;mso-height-percent:0;mso-width-relative:margin;mso-height-relative:margin" o:gfxdata="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" strokecolor="#d7d200" strokeweight="1.25pt">
+                <v:stroke endarrow="open"/>
+              </v:shape>
+            </w:pict>
+          </mc:Fallback>
+        </mc:AlternateContent>
+      </w:r>
     </w:p>
     <w:tbl>
       <w:tblPr>
@@ -3745,6 +4051,8 @@
         </w:tc>
       </w:tr>
     </w:tbl>
+    <w:bookmarkStart w:id="0" w:name="_GoBack"/>
+    <w:bookmarkEnd w:id="0"/>
     <w:p>
       <w:pPr>
         <w:spacing w:line="240" w:lineRule="auto"/>
@@ -3757,7 +4065,7 @@
         <mc:AlternateContent>
           <mc:Choice Requires="wps">
             <w:drawing>
-              <wp:anchor distT="0" distB="0" distL="114300" distR="114300" simplePos="0" relativeHeight="251745280" behindDoc="0" locked="0" layoutInCell="1" allowOverlap="1" wp14:anchorId="2ED4B3B1" wp14:editId="30FE6365">
+              <wp:anchor distT="0" distB="0" distL="114300" distR="114300" simplePos="0" relativeHeight="251745280" behindDoc="0" locked="0" layoutInCell="1" allowOverlap="1" wp14:anchorId="76B05085" wp14:editId="650DF381">
                 <wp:simplePos x="0" y="0"/>
                 <wp:positionH relativeFrom="column">
                   <wp:posOffset>4594225</wp:posOffset>
@@ -3834,7 +4142,7 @@
         <mc:AlternateContent>
           <mc:Choice Requires="wps">
             <w:drawing>
-              <wp:anchor distT="0" distB="0" distL="114300" distR="114300" simplePos="0" relativeHeight="251743232" behindDoc="0" locked="0" layoutInCell="1" allowOverlap="1" wp14:anchorId="54D73B41" wp14:editId="60090E51">
+              <wp:anchor distT="0" distB="0" distL="114300" distR="114300" simplePos="0" relativeHeight="251743232" behindDoc="0" locked="0" layoutInCell="1" allowOverlap="1" wp14:anchorId="634378FF" wp14:editId="2E85C660">
                 <wp:simplePos x="0" y="0"/>
                 <wp:positionH relativeFrom="column">
                   <wp:posOffset>-31115</wp:posOffset>
@@ -3911,7 +4219,7 @@
         <mc:AlternateContent>
           <mc:Choice Requires="wps">
             <w:drawing>
-              <wp:anchor distT="0" distB="0" distL="114300" distR="114300" simplePos="0" relativeHeight="251737088" behindDoc="0" locked="0" layoutInCell="1" allowOverlap="1" wp14:anchorId="5677343B" wp14:editId="361BB079">
+              <wp:anchor distT="0" distB="0" distL="114300" distR="114300" simplePos="0" relativeHeight="251737088" behindDoc="0" locked="0" layoutInCell="1" allowOverlap="1" wp14:anchorId="5D180E64" wp14:editId="7EECF109">
                 <wp:simplePos x="0" y="0"/>
                 <wp:positionH relativeFrom="column">
                   <wp:posOffset>5737225</wp:posOffset>
@@ -3938,7 +4246,9 @@
                         </a:prstGeom>
                         <a:ln w="15875">
                           <a:solidFill>
-                            <a:schemeClr val="tx1"/>
+                            <a:schemeClr val="accent6">
+                              <a:lumMod val="75000"/>
+                            </a:schemeClr>
                           </a:solidFill>
                           <a:prstDash val="sysDot"/>
                           <a:tailEnd type="arrow"/>
@@ -3973,7 +4283,7 @@
           </mc:Choice>
           <mc:Fallback>
             <w:pict>
-              <v:shape id="Łącznik prosty ze strzałką 50" o:spid="_x0000_s1026" type="#_x0000_t32" style="position:absolute;margin-left:451.75pt;margin-top:1.2pt;width:0;height:133.2pt;flip:y;z-index:251737088;visibility:visible;mso-wrap-style:square;mso-width-percent:0;mso-height-percent:0;mso-wrap-distance-left:9pt;mso-wrap-distance-top:0;mso-wrap-distance-right:9pt;mso-wrap-distance-bottom:0;mso-position-horizontal:absolute;mso-position-horizontal-relative:text;mso-position-vertical:absolute;mso-position-vertical-relative:text;mso-width-percent:0;mso-height-percent:0;mso-width-relative:margin;mso-height-relative:margin" o:gfxdata="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" strokecolor="black [3213]" strokeweight="1.25pt">
+              <v:shape id="Łącznik prosty ze strzałką 50" o:spid="_x0000_s1026" type="#_x0000_t32" style="position:absolute;margin-left:451.75pt;margin-top:1.2pt;width:0;height:133.2pt;flip:y;z-index:251737088;visibility:visible;mso-wrap-style:square;mso-width-percent:0;mso-height-percent:0;mso-wrap-distance-left:9pt;mso-wrap-distance-top:0;mso-wrap-distance-right:9pt;mso-wrap-distance-bottom:0;mso-position-horizontal:absolute;mso-position-horizontal-relative:text;mso-position-vertical:absolute;mso-position-vertical-relative:text;mso-width-percent:0;mso-height-percent:0;mso-width-relative:margin;mso-height-relative:margin" o:gfxdata="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" strokecolor="#e36c0a [2409]" strokeweight="1.25pt">
                 <v:stroke dashstyle="1 1" endarrow="open"/>
               </v:shape>
             </w:pict>
@@ -3988,7 +4298,7 @@
         <mc:AlternateContent>
           <mc:Choice Requires="wps">
             <w:drawing>
-              <wp:anchor distT="0" distB="0" distL="114300" distR="114300" simplePos="0" relativeHeight="251735040" behindDoc="0" locked="0" layoutInCell="1" allowOverlap="1" wp14:anchorId="5F4DE128" wp14:editId="49C39525">
+              <wp:anchor distT="0" distB="0" distL="114300" distR="114300" simplePos="0" relativeHeight="251735040" behindDoc="0" locked="0" layoutInCell="1" allowOverlap="1" wp14:anchorId="62E7D6E3" wp14:editId="732B9C9A">
                 <wp:simplePos x="0" y="0"/>
                 <wp:positionH relativeFrom="column">
                   <wp:posOffset>464185</wp:posOffset>
@@ -4015,7 +4325,9 @@
                         </a:prstGeom>
                         <a:ln w="15875">
                           <a:solidFill>
-                            <a:schemeClr val="tx1"/>
+                            <a:schemeClr val="accent6">
+                              <a:lumMod val="75000"/>
+                            </a:schemeClr>
                           </a:solidFill>
                           <a:prstDash val="sysDot"/>
                           <a:tailEnd type="arrow"/>
@@ -4050,7 +4362,7 @@
           </mc:Choice>
           <mc:Fallback>
             <w:pict>
-              <v:shape id="Łącznik prosty ze strzałką 49" o:spid="_x0000_s1026" type="#_x0000_t32" style="position:absolute;margin-left:36.55pt;margin-top:1.2pt;width:0;height:133.2pt;flip:y;z-index:251735040;visibility:visible;mso-wrap-style:square;mso-width-percent:0;mso-height-percent:0;mso-wrap-distance-left:9pt;mso-wrap-distance-top:0;mso-wrap-distance-right:9pt;mso-wrap-distance-bottom:0;mso-position-horizontal:absolute;mso-position-horizontal-relative:text;mso-position-vertical:absolute;mso-position-vertical-relative:text;mso-width-percent:0;mso-height-percent:0;mso-width-relative:margin;mso-height-relative:margin" o:gfxdata="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" strokecolor="black [3213]" strokeweight="1.25pt">
+              <v:shape id="Łącznik prosty ze strzałką 49" o:spid="_x0000_s1026" type="#_x0000_t32" style="position:absolute;margin-left:36.55pt;margin-top:1.2pt;width:0;height:133.2pt;flip:y;z-index:251735040;visibility:visible;mso-wrap-style:square;mso-width-percent:0;mso-height-percent:0;mso-wrap-distance-left:9pt;mso-wrap-distance-top:0;mso-wrap-distance-right:9pt;mso-wrap-distance-bottom:0;mso-position-horizontal:absolute;mso-position-horizontal-relative:text;mso-position-vertical:absolute;mso-position-vertical-relative:text;mso-width-percent:0;mso-height-percent:0;mso-width-relative:margin;mso-height-relative:margin" o:gfxdata="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" strokecolor="#e36c0a [2409]" strokeweight="1.25pt">
                 <v:stroke dashstyle="1 1" endarrow="open"/>
               </v:shape>
             </w:pict>
@@ -4065,7 +4377,7 @@
         <mc:AlternateContent>
           <mc:Choice Requires="wps">
             <w:drawing>
-              <wp:anchor distT="0" distB="0" distL="114300" distR="114300" simplePos="0" relativeHeight="251726848" behindDoc="0" locked="0" layoutInCell="1" allowOverlap="1" wp14:anchorId="6F3D8F92" wp14:editId="27B9B9CB">
+              <wp:anchor distT="0" distB="0" distL="114300" distR="114300" simplePos="0" relativeHeight="251726848" behindDoc="0" locked="0" layoutInCell="1" allowOverlap="1" wp14:anchorId="6B23AD7D" wp14:editId="52C383D4">
                 <wp:simplePos x="0" y="0"/>
                 <wp:positionH relativeFrom="column">
                   <wp:posOffset>5767705</wp:posOffset>
@@ -4138,7 +4450,7 @@
         <mc:AlternateContent>
           <mc:Choice Requires="wps">
             <w:drawing>
-              <wp:anchor distT="0" distB="0" distL="114300" distR="114300" simplePos="0" relativeHeight="251725824" behindDoc="0" locked="0" layoutInCell="1" allowOverlap="1" wp14:anchorId="1B196E00" wp14:editId="399DB3E4">
+              <wp:anchor distT="0" distB="0" distL="114300" distR="114300" simplePos="0" relativeHeight="251725824" behindDoc="0" locked="0" layoutInCell="1" allowOverlap="1" wp14:anchorId="31A539C1" wp14:editId="2AA55D82">
                 <wp:simplePos x="0" y="0"/>
                 <wp:positionH relativeFrom="column">
                   <wp:posOffset>4617085</wp:posOffset>
@@ -4211,7 +4523,7 @@
         <mc:AlternateContent>
           <mc:Choice Requires="wps">
             <w:drawing>
-              <wp:anchor distT="0" distB="0" distL="114300" distR="114300" simplePos="0" relativeHeight="251724800" behindDoc="0" locked="0" layoutInCell="1" allowOverlap="1" wp14:anchorId="720B0D03" wp14:editId="2CFF2E77">
+              <wp:anchor distT="0" distB="0" distL="114300" distR="114300" simplePos="0" relativeHeight="251724800" behindDoc="0" locked="0" layoutInCell="1" allowOverlap="1" wp14:anchorId="25010724" wp14:editId="337BAB6C">
                 <wp:simplePos x="0" y="0"/>
                 <wp:positionH relativeFrom="column">
                   <wp:posOffset>3435985</wp:posOffset>
@@ -4284,7 +4596,7 @@
         <mc:AlternateContent>
           <mc:Choice Requires="wps">
             <w:drawing>
-              <wp:anchor distT="0" distB="0" distL="114300" distR="114300" simplePos="0" relativeHeight="251717632" behindDoc="0" locked="0" layoutInCell="1" allowOverlap="1" wp14:anchorId="54A6672B" wp14:editId="0ED0B198">
+              <wp:anchor distT="0" distB="0" distL="114300" distR="114300" simplePos="0" relativeHeight="251717632" behindDoc="0" locked="0" layoutInCell="1" allowOverlap="1" wp14:anchorId="2A6C22AE" wp14:editId="117B3BE4">
                 <wp:simplePos x="0" y="0"/>
                 <wp:positionH relativeFrom="column">
                   <wp:posOffset>2254885</wp:posOffset>
@@ -4357,7 +4669,7 @@
         <mc:AlternateContent>
           <mc:Choice Requires="wps">
             <w:drawing>
-              <wp:anchor distT="0" distB="0" distL="114300" distR="114300" simplePos="0" relativeHeight="251715584" behindDoc="0" locked="0" layoutInCell="1" allowOverlap="1" wp14:anchorId="7739C6F1" wp14:editId="7E920AA0">
+              <wp:anchor distT="0" distB="0" distL="114300" distR="114300" simplePos="0" relativeHeight="251715584" behindDoc="0" locked="0" layoutInCell="1" allowOverlap="1" wp14:anchorId="3FB542AA" wp14:editId="27CB4D60">
                 <wp:simplePos x="0" y="0"/>
                 <wp:positionH relativeFrom="column">
                   <wp:posOffset>-69215</wp:posOffset>
@@ -4430,7 +4742,7 @@
         <mc:AlternateContent>
           <mc:Choice Requires="wps">
             <w:drawing>
-              <wp:anchor distT="0" distB="0" distL="114300" distR="114300" simplePos="0" relativeHeight="251716608" behindDoc="0" locked="0" layoutInCell="1" allowOverlap="1" wp14:anchorId="43AE9EBA" wp14:editId="1D0C1020">
+              <wp:anchor distT="0" distB="0" distL="114300" distR="114300" simplePos="0" relativeHeight="251716608" behindDoc="0" locked="0" layoutInCell="1" allowOverlap="1" wp14:anchorId="3D6418A4" wp14:editId="44123155">
                 <wp:simplePos x="0" y="0"/>
                 <wp:positionH relativeFrom="column">
                   <wp:posOffset>502285</wp:posOffset>
@@ -4508,7 +4820,7 @@
         <mc:AlternateContent>
           <mc:Choice Requires="wps">
             <w:drawing>
-              <wp:anchor distT="0" distB="0" distL="114300" distR="114300" simplePos="0" relativeHeight="251732992" behindDoc="0" locked="0" layoutInCell="1" allowOverlap="1" wp14:anchorId="72D36B32" wp14:editId="33C4599F">
+              <wp:anchor distT="0" distB="0" distL="114300" distR="114300" simplePos="0" relativeHeight="251732992" behindDoc="0" locked="0" layoutInCell="1" allowOverlap="1" wp14:anchorId="08FB56FC" wp14:editId="2D44B181">
                 <wp:simplePos x="0" y="0"/>
                 <wp:positionH relativeFrom="column">
                   <wp:posOffset>4792345</wp:posOffset>
@@ -4624,7 +4936,7 @@
         <mc:AlternateContent>
           <mc:Choice Requires="wps">
             <w:drawing>
-              <wp:anchor distT="0" distB="0" distL="114300" distR="114300" simplePos="0" relativeHeight="251731968" behindDoc="0" locked="0" layoutInCell="1" allowOverlap="1" wp14:anchorId="0EAEF75D" wp14:editId="69547304">
+              <wp:anchor distT="0" distB="0" distL="114300" distR="114300" simplePos="0" relativeHeight="251731968" behindDoc="0" locked="0" layoutInCell="1" allowOverlap="1" wp14:anchorId="3F5A5EEE" wp14:editId="08F8ABBA">
                 <wp:simplePos x="0" y="0"/>
                 <wp:positionH relativeFrom="column">
                   <wp:posOffset>3443605</wp:posOffset>
@@ -4773,7 +5085,7 @@
         <mc:AlternateContent>
           <mc:Choice Requires="wps">
             <w:drawing>
-              <wp:anchor distT="0" distB="0" distL="114300" distR="114300" simplePos="0" relativeHeight="251729920" behindDoc="0" locked="0" layoutInCell="1" allowOverlap="1" wp14:anchorId="67CD3E30" wp14:editId="47D79A31">
+              <wp:anchor distT="0" distB="0" distL="114300" distR="114300" simplePos="0" relativeHeight="251729920" behindDoc="0" locked="0" layoutInCell="1" allowOverlap="1" wp14:anchorId="46E0BB30" wp14:editId="3679F841">
                 <wp:simplePos x="0" y="0"/>
                 <wp:positionH relativeFrom="column">
                   <wp:posOffset>3443605</wp:posOffset>
@@ -4850,7 +5162,7 @@
         <mc:AlternateContent>
           <mc:Choice Requires="wps">
             <w:drawing>
-              <wp:anchor distT="0" distB="0" distL="114300" distR="114300" simplePos="0" relativeHeight="251728896" behindDoc="0" locked="0" layoutInCell="1" allowOverlap="1" wp14:anchorId="35433313" wp14:editId="6E0B419B">
+              <wp:anchor distT="0" distB="0" distL="114300" distR="114300" simplePos="0" relativeHeight="251728896" behindDoc="0" locked="0" layoutInCell="1" allowOverlap="1" wp14:anchorId="0035AAF6" wp14:editId="25EC4E93">
                 <wp:simplePos x="0" y="0"/>
                 <wp:positionH relativeFrom="column">
                   <wp:posOffset>4624705</wp:posOffset>
@@ -4927,7 +5239,7 @@
         <mc:AlternateContent>
           <mc:Choice Requires="wps">
             <w:drawing>
-              <wp:anchor distT="0" distB="0" distL="114300" distR="114300" simplePos="0" relativeHeight="251721728" behindDoc="0" locked="0" layoutInCell="1" allowOverlap="1" wp14:anchorId="40E0D21E" wp14:editId="0BE997A7">
+              <wp:anchor distT="0" distB="0" distL="114300" distR="114300" simplePos="0" relativeHeight="251721728" behindDoc="0" locked="0" layoutInCell="1" allowOverlap="1" wp14:anchorId="758F2183" wp14:editId="0F058B17">
                 <wp:simplePos x="0" y="0"/>
                 <wp:positionH relativeFrom="column">
                   <wp:posOffset>936625</wp:posOffset>
@@ -5043,7 +5355,7 @@
         <mc:AlternateContent>
           <mc:Choice Requires="wps">
             <w:drawing>
-              <wp:anchor distT="0" distB="0" distL="114300" distR="114300" simplePos="0" relativeHeight="251723776" behindDoc="0" locked="0" layoutInCell="1" allowOverlap="1" wp14:anchorId="1B6B917A" wp14:editId="08B8A474">
+              <wp:anchor distT="0" distB="0" distL="114300" distR="114300" simplePos="0" relativeHeight="251723776" behindDoc="0" locked="0" layoutInCell="1" allowOverlap="1" wp14:anchorId="62B5A56E" wp14:editId="6D985004">
                 <wp:simplePos x="0" y="0"/>
                 <wp:positionH relativeFrom="column">
                   <wp:posOffset>-320675</wp:posOffset>
@@ -5197,7 +5509,7 @@
         <mc:AlternateContent>
           <mc:Choice Requires="wps">
             <w:drawing>
-              <wp:anchor distT="0" distB="0" distL="114300" distR="114300" simplePos="0" relativeHeight="251730944" behindDoc="0" locked="0" layoutInCell="1" allowOverlap="1" wp14:anchorId="2E89B349" wp14:editId="73AFB362">
+              <wp:anchor distT="0" distB="0" distL="114300" distR="114300" simplePos="0" relativeHeight="251730944" behindDoc="0" locked="0" layoutInCell="1" allowOverlap="1" wp14:anchorId="0742883E" wp14:editId="1E715D76">
                 <wp:simplePos x="0" y="0"/>
                 <wp:positionH relativeFrom="column">
                   <wp:posOffset>4015105</wp:posOffset>
@@ -5320,7 +5632,7 @@
         <mc:AlternateContent>
           <mc:Choice Requires="wps">
             <w:drawing>
-              <wp:anchor distT="0" distB="0" distL="114300" distR="114300" simplePos="0" relativeHeight="251727872" behindDoc="0" locked="0" layoutInCell="1" allowOverlap="1" wp14:anchorId="3681BBD3" wp14:editId="2A0F65FF">
+              <wp:anchor distT="0" distB="0" distL="114300" distR="114300" simplePos="0" relativeHeight="251727872" behindDoc="0" locked="0" layoutInCell="1" allowOverlap="1" wp14:anchorId="7E1B2E69" wp14:editId="73D07B56">
                 <wp:simplePos x="0" y="0"/>
                 <wp:positionH relativeFrom="column">
                   <wp:posOffset>3443605</wp:posOffset>
@@ -5394,7 +5706,7 @@
         <mc:AlternateContent>
           <mc:Choice Requires="wps">
             <w:drawing>
-              <wp:anchor distT="0" distB="0" distL="114300" distR="114300" simplePos="0" relativeHeight="251722752" behindDoc="0" locked="0" layoutInCell="1" allowOverlap="1" wp14:anchorId="2BC8A109" wp14:editId="4AD68EFD">
+              <wp:anchor distT="0" distB="0" distL="114300" distR="114300" simplePos="0" relativeHeight="251722752" behindDoc="0" locked="0" layoutInCell="1" allowOverlap="1" wp14:anchorId="20188290" wp14:editId="67558C93">
                 <wp:simplePos x="0" y="0"/>
                 <wp:positionH relativeFrom="column">
                   <wp:posOffset>509905</wp:posOffset>
@@ -5517,7 +5829,7 @@
         <mc:AlternateContent>
           <mc:Choice Requires="wps">
             <w:drawing>
-              <wp:anchor distT="0" distB="0" distL="114300" distR="114300" simplePos="0" relativeHeight="251720704" behindDoc="0" locked="0" layoutInCell="1" allowOverlap="1" wp14:anchorId="24386D02" wp14:editId="23BAAB30">
+              <wp:anchor distT="0" distB="0" distL="114300" distR="114300" simplePos="0" relativeHeight="251720704" behindDoc="0" locked="0" layoutInCell="1" allowOverlap="1" wp14:anchorId="57FEE16E" wp14:editId="681B26BB">
                 <wp:simplePos x="0" y="0"/>
                 <wp:positionH relativeFrom="column">
                   <wp:posOffset>-69215</wp:posOffset>
@@ -5591,7 +5903,7 @@
         <mc:AlternateContent>
           <mc:Choice Requires="wps">
             <w:drawing>
-              <wp:anchor distT="0" distB="0" distL="114300" distR="114300" simplePos="0" relativeHeight="251718656" behindDoc="0" locked="0" layoutInCell="1" allowOverlap="1" wp14:anchorId="4B461286" wp14:editId="5A418076">
+              <wp:anchor distT="0" distB="0" distL="114300" distR="114300" simplePos="0" relativeHeight="251718656" behindDoc="0" locked="0" layoutInCell="1" allowOverlap="1" wp14:anchorId="74A9B1BE" wp14:editId="2D14AFC0">
                 <wp:simplePos x="0" y="0"/>
                 <wp:positionH relativeFrom="column">
                   <wp:posOffset>-69215</wp:posOffset>
@@ -5668,7 +5980,7 @@
         <mc:AlternateContent>
           <mc:Choice Requires="wps">
             <w:drawing>
-              <wp:anchor distT="0" distB="0" distL="114300" distR="114300" simplePos="0" relativeHeight="251719680" behindDoc="0" locked="0" layoutInCell="1" allowOverlap="1" wp14:anchorId="1DEA0A48" wp14:editId="369936B6">
+              <wp:anchor distT="0" distB="0" distL="114300" distR="114300" simplePos="0" relativeHeight="251719680" behindDoc="0" locked="0" layoutInCell="1" allowOverlap="1" wp14:anchorId="0DA7179E" wp14:editId="5E41CB15">
                 <wp:simplePos x="0" y="0"/>
                 <wp:positionH relativeFrom="column">
                   <wp:posOffset>509905</wp:posOffset>
@@ -5758,7 +6070,7 @@
         <mc:AlternateContent>
           <mc:Choice Requires="wps">
             <w:drawing>
-              <wp:anchor distT="0" distB="0" distL="114300" distR="114300" simplePos="0" relativeHeight="251749376" behindDoc="0" locked="0" layoutInCell="1" allowOverlap="1" wp14:anchorId="0F4ED8E4" wp14:editId="5EE3673C">
+              <wp:anchor distT="0" distB="0" distL="114300" distR="114300" simplePos="0" relativeHeight="251749376" behindDoc="0" locked="0" layoutInCell="1" allowOverlap="1" wp14:anchorId="1D18D7CC" wp14:editId="5D1B678D">
                 <wp:simplePos x="0" y="0"/>
                 <wp:positionH relativeFrom="column">
                   <wp:posOffset>2376805</wp:posOffset>
@@ -5766,8 +6078,8 @@
                 <wp:positionV relativeFrom="paragraph">
                   <wp:posOffset>90170</wp:posOffset>
                 </wp:positionV>
-                <wp:extent cx="891540" cy="525780"/>
-                <wp:effectExtent l="38100" t="38100" r="22860" b="26670"/>
+                <wp:extent cx="891540" cy="571500"/>
+                <wp:effectExtent l="38100" t="38100" r="22860" b="19050"/>
                 <wp:wrapNone/>
                 <wp:docPr id="57" name="Łącznik prosty ze strzałką 57"/>
                 <wp:cNvGraphicFramePr/>
@@ -5778,7 +6090,7 @@
                       <wps:spPr>
                         <a:xfrm flipH="1" flipV="1">
                           <a:off x="0" y="0"/>
-                          <a:ext cx="891540" cy="525780"/>
+                          <a:ext cx="891540" cy="571500"/>
                         </a:xfrm>
                         <a:prstGeom prst="straightConnector1">
                           <a:avLst/>
@@ -5819,7 +6131,7 @@
           </mc:Choice>
           <mc:Fallback>
             <w:pict>
-              <v:shape id="Łącznik prosty ze strzałką 57" o:spid="_x0000_s1026" type="#_x0000_t32" style="position:absolute;margin-left:187.15pt;margin-top:7.1pt;width:70.2pt;height:41.4pt;flip:x y;z-index:251749376;visibility:visible;mso-wrap-style:square;mso-width-percent:0;mso-height-percent:0;mso-wrap-distance-left:9pt;mso-wrap-distance-top:0;mso-wrap-distance-right:9pt;mso-wrap-distance-bottom:0;mso-position-horizontal:absolute;mso-position-horizontal-relative:text;mso-position-vertical:absolute;mso-position-vertical-relative:text;mso-width-percent:0;mso-height-percent:0;mso-width-relative:margin;mso-height-relative:margin" o:gfxdata="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" strokecolor="black [3213]" strokeweight="1.25pt">
+              <v:shape id="Łącznik prosty ze strzałką 57" o:spid="_x0000_s1026" type="#_x0000_t32" style="position:absolute;margin-left:187.15pt;margin-top:7.1pt;width:70.2pt;height:45pt;flip:x y;z-index:251749376;visibility:visible;mso-wrap-style:square;mso-width-percent:0;mso-height-percent:0;mso-wrap-distance-left:9pt;mso-wrap-distance-top:0;mso-wrap-distance-right:9pt;mso-wrap-distance-bottom:0;mso-position-horizontal:absolute;mso-position-horizontal-relative:text;mso-position-vertical:absolute;mso-position-vertical-relative:text;mso-width-percent:0;mso-height-percent:0;mso-width-relative:margin;mso-height-relative:margin" o:gfxdata="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" strokecolor="black [3213]" strokeweight="1.25pt">
                 <v:stroke endarrow="open"/>
               </v:shape>
             </w:pict>
@@ -5834,7 +6146,7 @@
         <mc:AlternateContent>
           <mc:Choice Requires="wps">
             <w:drawing>
-              <wp:anchor distT="0" distB="0" distL="114300" distR="114300" simplePos="0" relativeHeight="251747328" behindDoc="0" locked="0" layoutInCell="1" allowOverlap="1" wp14:anchorId="3CB75B81" wp14:editId="613E3828">
+              <wp:anchor distT="0" distB="0" distL="114300" distR="114300" simplePos="0" relativeHeight="251747328" behindDoc="0" locked="0" layoutInCell="1" allowOverlap="1" wp14:anchorId="7F608022" wp14:editId="3420987B">
                 <wp:simplePos x="0" y="0"/>
                 <wp:positionH relativeFrom="column">
                   <wp:posOffset>22225</wp:posOffset>
@@ -5917,7 +6229,85 @@
         <mc:AlternateContent>
           <mc:Choice Requires="wps">
             <w:drawing>
-              <wp:anchor distT="0" distB="0" distL="114300" distR="114300" simplePos="0" relativeHeight="251739136" behindDoc="0" locked="0" layoutInCell="1" allowOverlap="1" wp14:anchorId="2AFD3DA2" wp14:editId="5032474B">
+              <wp:anchor distT="0" distB="0" distL="114300" distR="114300" simplePos="0" relativeHeight="251751424" behindDoc="0" locked="0" layoutInCell="1" allowOverlap="1" wp14:anchorId="61867189" wp14:editId="7DBE8037">
+                <wp:simplePos x="0" y="0"/>
+                <wp:positionH relativeFrom="column">
+                  <wp:posOffset>1370965</wp:posOffset>
+                </wp:positionH>
+                <wp:positionV relativeFrom="paragraph">
+                  <wp:posOffset>219710</wp:posOffset>
+                </wp:positionV>
+                <wp:extent cx="106680" cy="144780"/>
+                <wp:effectExtent l="38100" t="38100" r="26670" b="26670"/>
+                <wp:wrapNone/>
+                <wp:docPr id="7" name="Łącznik prosty ze strzałką 7"/>
+                <wp:cNvGraphicFramePr/>
+                <a:graphic xmlns:a="http://schemas.openxmlformats.org/drawingml/2006/main">
+                  <a:graphicData uri="http://schemas.microsoft.com/office/word/2010/wordprocessingShape">
+                    <wps:wsp>
+                      <wps:cNvCnPr/>
+                      <wps:spPr>
+                        <a:xfrm flipH="1" flipV="1">
+                          <a:off x="0" y="0"/>
+                          <a:ext cx="106680" cy="144780"/>
+                        </a:xfrm>
+                        <a:prstGeom prst="straightConnector1">
+                          <a:avLst/>
+                        </a:prstGeom>
+                        <a:ln w="15875">
+                          <a:solidFill>
+                            <a:schemeClr val="accent6">
+                              <a:lumMod val="75000"/>
+                            </a:schemeClr>
+                          </a:solidFill>
+                          <a:tailEnd type="arrow"/>
+                        </a:ln>
+                      </wps:spPr>
+                      <wps:style>
+                        <a:lnRef idx="1">
+                          <a:schemeClr val="accent1"/>
+                        </a:lnRef>
+                        <a:fillRef idx="0">
+                          <a:schemeClr val="accent1"/>
+                        </a:fillRef>
+                        <a:effectRef idx="0">
+                          <a:schemeClr val="accent1"/>
+                        </a:effectRef>
+                        <a:fontRef idx="minor">
+                          <a:schemeClr val="tx1"/>
+                        </a:fontRef>
+                      </wps:style>
+                      <wps:bodyPr/>
+                    </wps:wsp>
+                  </a:graphicData>
+                </a:graphic>
+                <wp14:sizeRelH relativeFrom="margin">
+                  <wp14:pctWidth>0</wp14:pctWidth>
+                </wp14:sizeRelH>
+                <wp14:sizeRelV relativeFrom="margin">
+                  <wp14:pctHeight>0</wp14:pctHeight>
+                </wp14:sizeRelV>
+              </wp:anchor>
+            </w:drawing>
+          </mc:Choice>
+          <mc:Fallback>
+            <w:pict>
+              <v:shape id="Łącznik prosty ze strzałką 7" o:spid="_x0000_s1026" type="#_x0000_t32" style="position:absolute;margin-left:107.95pt;margin-top:17.3pt;width:8.4pt;height:11.4pt;flip:x y;z-index:251751424;visibility:visible;mso-wrap-style:square;mso-width-percent:0;mso-height-percent:0;mso-wrap-distance-left:9pt;mso-wrap-distance-top:0;mso-wrap-distance-right:9pt;mso-wrap-distance-bottom:0;mso-position-horizontal:absolute;mso-position-horizontal-relative:text;mso-position-vertical:absolute;mso-position-vertical-relative:text;mso-width-percent:0;mso-height-percent:0;mso-width-relative:margin;mso-height-relative:margin" o:gfxdata="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" strokecolor="#e36c0a [2409]" strokeweight="1.25pt">
+                <v:stroke endarrow="open"/>
+              </v:shape>
+            </w:pict>
+          </mc:Fallback>
+        </mc:AlternateContent>
+      </w:r>
+      <w:r>
+        <w:rPr>
+          <w:noProof/>
+          <w:lang w:eastAsia="pl-PL"/>
+        </w:rPr>
+        <mc:AlternateContent>
+          <mc:Choice Requires="wps">
+            <w:drawing>
+              <wp:anchor distT="0" distB="0" distL="114300" distR="114300" simplePos="0" relativeHeight="251739136" behindDoc="0" locked="0" layoutInCell="1" allowOverlap="1" wp14:anchorId="1049A9F5" wp14:editId="7509C5BC">
                 <wp:simplePos x="0" y="0"/>
                 <wp:positionH relativeFrom="column">
                   <wp:posOffset>471805</wp:posOffset>
@@ -5944,7 +6334,9 @@
                         </a:prstGeom>
                         <a:ln w="12700">
                           <a:solidFill>
-                            <a:schemeClr val="tx1"/>
+                            <a:schemeClr val="accent6">
+                              <a:lumMod val="75000"/>
+                            </a:schemeClr>
                           </a:solidFill>
                           <a:prstDash val="sysDot"/>
                           <a:headEnd type="arrow"/>
@@ -5980,7 +6372,7 @@
           </mc:Choice>
           <mc:Fallback>
             <w:pict>
-              <v:shape id="Łącznik prosty ze strzałką 51" o:spid="_x0000_s1026" type="#_x0000_t32" style="position:absolute;margin-left:37.15pt;margin-top:17.3pt;width:415.2pt;height:0;z-index:251739136;visibility:visible;mso-wrap-style:square;mso-width-percent:0;mso-height-percent:0;mso-wrap-distance-left:9pt;mso-wrap-distance-top:0;mso-wrap-distance-right:9pt;mso-wrap-distance-bottom:0;mso-position-horizontal:absolute;mso-position-horizontal-relative:text;mso-position-vertical:absolute;mso-position-vertical-relative:text;mso-width-percent:0;mso-height-percent:0;mso-width-relative:margin;mso-height-relative:margin" o:gfxdata="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" strokecolor="black [3213]" strokeweight="1pt">
+              <v:shape id="Łącznik prosty ze strzałką 51" o:spid="_x0000_s1026" type="#_x0000_t32" style="position:absolute;margin-left:37.15pt;margin-top:17.3pt;width:415.2pt;height:0;z-index:251739136;visibility:visible;mso-wrap-style:square;mso-width-percent:0;mso-height-percent:0;mso-wrap-distance-left:9pt;mso-wrap-distance-top:0;mso-wrap-distance-right:9pt;mso-wrap-distance-bottom:0;mso-position-horizontal:absolute;mso-position-horizontal-relative:text;mso-position-vertical:absolute;mso-position-vertical-relative:text;mso-width-percent:0;mso-height-percent:0;mso-width-relative:margin;mso-height-relative:margin" o:gfxdata="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" strokecolor="#e36c0a [2409]" strokeweight="1pt">
                 <v:stroke dashstyle="1 1" startarrow="open" endarrow="open"/>
               </v:shape>
             </w:pict>
@@ -6000,7 +6392,7 @@
         <mc:AlternateContent>
           <mc:Choice Requires="wps">
             <w:drawing>
-              <wp:anchor distT="0" distB="0" distL="114300" distR="114300" simplePos="0" relativeHeight="251741184" behindDoc="0" locked="0" layoutInCell="1" allowOverlap="1" wp14:anchorId="33E5E11D" wp14:editId="14F9D959">
+              <wp:anchor distT="0" distB="0" distL="114300" distR="114300" simplePos="0" relativeHeight="251741184" behindDoc="0" locked="0" layoutInCell="1" allowOverlap="1" wp14:anchorId="12F3C42C" wp14:editId="2CB97DAA">
                 <wp:simplePos x="0" y="0"/>
                 <wp:positionH relativeFrom="column">
                   <wp:posOffset>997585</wp:posOffset>
@@ -6059,7 +6451,40 @@
                                 <w:sz w:val="18"/>
                                 <w:szCs w:val="18"/>
                               </w:rPr>
-                              <w:t>Suma tego całego podciągu tez da 7</w:t>
+                              <w:t>Suma</w:t>
+                            </w:r>
+                            <w:r>
+                              <w:rPr>
+                                <w:b/>
+                                <w:color w:val="E36C0A" w:themeColor="accent6" w:themeShade="BF"/>
+                                <w:sz w:val="18"/>
+                                <w:szCs w:val="18"/>
+                              </w:rPr>
+                              <w:t xml:space="preserve"> </w:t>
+                            </w:r>
+                            <w:r>
+                              <w:rPr>
+                                <w:b/>
+                                <w:color w:val="E36C0A" w:themeColor="accent6" w:themeShade="BF"/>
+                                <w:sz w:val="20"/>
+                                <w:szCs w:val="20"/>
+                              </w:rPr>
+                              <w:t>tego</w:t>
+                            </w:r>
+                            <w:r>
+                              <w:rPr>
+                                <w:color w:val="E36C0A" w:themeColor="accent6" w:themeShade="BF"/>
+                                <w:sz w:val="18"/>
+                                <w:szCs w:val="18"/>
+                              </w:rPr>
+                              <w:t xml:space="preserve"> </w:t>
+                            </w:r>
+                            <w:r>
+                              <w:rPr>
+                                <w:sz w:val="18"/>
+                                <w:szCs w:val="18"/>
+                              </w:rPr>
+                              <w:t>całego podciągu tez da 7</w:t>
                             </w:r>
                             <w:r>
                               <w:rPr>
@@ -6108,7 +6533,14 @@
                                 <w:sz w:val="18"/>
                                 <w:szCs w:val="18"/>
                               </w:rPr>
-                              <w:t>Obetniemy początkowe 3. Wtedy dostaniemy 0.</w:t>
+                              <w:t xml:space="preserve">Obetniemy początkowe 3. Wtedy dostaniemy </w:t>
+                            </w:r>
+                            <w:r>
+                              <w:rPr>
+                                <w:b/>
+                                <w:color w:val="E7E200"/>
+                              </w:rPr>
+                              <w:t>0.</w:t>
                             </w:r>
                           </w:p>
                         </w:txbxContent>
@@ -6133,6 +6565,10 @@
           </mc:Choice>
           <mc:Fallback>
             <w:pict>
+              <v:shapetype id="_x0000_t202" coordsize="21600,21600" o:spt="202" path="m,l,21600r21600,l21600,xe">
+                <v:stroke joinstyle="miter"/>
+                <v:path gradientshapeok="t" o:connecttype="rect"/>
+              </v:shapetype>
               <v:shape id="Pole tekstowe 52" o:spid="_x0000_s1038" type="#_x0000_t202" style="position:absolute;margin-left:78.55pt;margin-top:-.15pt;width:298.8pt;height:54pt;z-index:251741184;visibility:visible;mso-wrap-style:square;mso-width-percent:0;mso-height-percent:0;mso-wrap-distance-left:9pt;mso-wrap-distance-top:0;mso-wrap-distance-right:9pt;mso-wrap-distance-bottom:0;mso-position-horizontal:absolute;mso-position-horizontal-relative:text;mso-position-vertical:absolute;mso-position-vertical-relative:text;mso-width-percent:0;mso-height-percent:0;mso-width-relative:margin;mso-height-relative:margin;v-text-anchor:top" o:gfxdata="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" filled="f" stroked="f" strokeweight=".5pt">
                 <v:textbox>
                   <w:txbxContent>
@@ -6148,7 +6584,40 @@
                           <w:sz w:val="18"/>
                           <w:szCs w:val="18"/>
                         </w:rPr>
-                        <w:t>Suma tego całego podciągu tez da 7</w:t>
+                        <w:t>Suma</w:t>
+                      </w:r>
+                      <w:r>
+                        <w:rPr>
+                          <w:b/>
+                          <w:color w:val="E36C0A" w:themeColor="accent6" w:themeShade="BF"/>
+                          <w:sz w:val="18"/>
+                          <w:szCs w:val="18"/>
+                        </w:rPr>
+                        <w:t xml:space="preserve"> </w:t>
+                      </w:r>
+                      <w:r>
+                        <w:rPr>
+                          <w:b/>
+                          <w:color w:val="E36C0A" w:themeColor="accent6" w:themeShade="BF"/>
+                          <w:sz w:val="20"/>
+                          <w:szCs w:val="20"/>
+                        </w:rPr>
+                        <w:t>tego</w:t>
+                      </w:r>
+                      <w:r>
+                        <w:rPr>
+                          <w:color w:val="E36C0A" w:themeColor="accent6" w:themeShade="BF"/>
+                          <w:sz w:val="18"/>
+                          <w:szCs w:val="18"/>
+                        </w:rPr>
+                        <w:t xml:space="preserve"> </w:t>
+                      </w:r>
+                      <w:r>
+                        <w:rPr>
+                          <w:sz w:val="18"/>
+                          <w:szCs w:val="18"/>
+                        </w:rPr>
+                        <w:t>całego podciągu tez da 7</w:t>
                       </w:r>
                       <w:r>
                         <w:rPr>
@@ -6197,7 +6666,14 @@
                           <w:sz w:val="18"/>
                           <w:szCs w:val="18"/>
                         </w:rPr>
-                        <w:t>Obetniemy początkowe 3. Wtedy dostaniemy 0.</w:t>
+                        <w:t xml:space="preserve">Obetniemy początkowe 3. Wtedy dostaniemy </w:t>
+                      </w:r>
+                      <w:r>
+                        <w:rPr>
+                          <w:b/>
+                          <w:color w:val="E7E200"/>
+                        </w:rPr>
+                        <w:t>0.</w:t>
                       </w:r>
                     </w:p>
                   </w:txbxContent>

</xml_diff>